<commit_message>
bringing it to readme
</commit_message>
<xml_diff>
--- a/ПояснительнаяЗаписка_Проект_ИАД2.docx
+++ b/ПояснительнаяЗаписка_Проект_ИАД2.docx
@@ -277,7 +277,7 @@
           <w:sz w:val="28"/>
           <w:szCs w:val="28"/>
         </w:rPr>
-        <w:t xml:space="preserve"> Юлия НАПИШИТЕ </w:t>
+        <w:t xml:space="preserve"> Юлия </w:t>
       </w:r>
       <w:r>
         <w:rPr>
@@ -791,7 +791,7 @@
           <w:szCs w:val="28"/>
         </w:rPr>
         <w:tab/>
-        <w:t xml:space="preserve">Наша команда поставила цель разработать базу данных для банковской системы, приближенную к реальной реализации. В ходе работы было определено, что проект должен не только обеспечивать создание банковских транзакций и хранение информации о них, но и давать возможность получать выписки по счетам, информацию о сотрудниках, агрегировать звонки в техническую поддержку, а также реализовывать отдельный механизм взаимодействия с юридическими лицами (у таких пользователей есть ряд специфичных задач, например выплата заработной платы и эквайринг). </w:t>
+        <w:t xml:space="preserve">Наша команда поставила цель разработать базу данных для банковской системы, приближенную к реальной реализации. В ходе работы было определено, что проект должен не только обеспечивать создание банковских транзакций и хранение информации о них, но и давать возможность получать выписки по счетам, а также реализовывать отдельный механизм взаимодействия с юридическими лицами (у таких пользователей есть ряд специфичных задач, например выплата заработной платы и эквайринг). </w:t>
       </w:r>
     </w:p>
     <w:p>
@@ -1177,99 +1177,6 @@
     </w:p>
     <w:p>
       <w:pPr>
-        <w:pStyle w:val="a7"/>
-        <w:numPr>
-          <w:ilvl w:val="0"/>
-          <w:numId w:val="3"/>
-        </w:numPr>
-        <w:jc w:val="both"/>
-        <w:rPr>
-          <w:sz w:val="28"/>
-          <w:szCs w:val="28"/>
-        </w:rPr>
-      </w:pPr>
-      <w:r>
-        <w:rPr>
-          <w:sz w:val="28"/>
-          <w:szCs w:val="28"/>
-        </w:rPr>
-        <w:t>Создание базовой системы учёта колл-центра</w:t>
-      </w:r>
-    </w:p>
-    <w:p>
-      <w:pPr>
-        <w:pStyle w:val="a7"/>
-        <w:numPr>
-          <w:ilvl w:val="1"/>
-          <w:numId w:val="3"/>
-        </w:numPr>
-        <w:jc w:val="both"/>
-        <w:rPr>
-          <w:sz w:val="28"/>
-          <w:szCs w:val="28"/>
-        </w:rPr>
-      </w:pPr>
-      <w:r>
-        <w:rPr>
-          <w:sz w:val="28"/>
-          <w:szCs w:val="28"/>
-        </w:rPr>
-        <w:t xml:space="preserve"> Агрегация звонков</w:t>
-      </w:r>
-    </w:p>
-    <w:p>
-      <w:pPr>
-        <w:pStyle w:val="a7"/>
-        <w:numPr>
-          <w:ilvl w:val="1"/>
-          <w:numId w:val="3"/>
-        </w:numPr>
-        <w:jc w:val="both"/>
-        <w:rPr>
-          <w:sz w:val="28"/>
-          <w:szCs w:val="28"/>
-        </w:rPr>
-      </w:pPr>
-      <w:r>
-        <w:rPr>
-          <w:sz w:val="28"/>
-          <w:szCs w:val="28"/>
-        </w:rPr>
-        <w:t xml:space="preserve"> Отслеживание операторов</w:t>
-      </w:r>
-    </w:p>
-    <w:p>
-      <w:pPr>
-        <w:pStyle w:val="a7"/>
-        <w:numPr>
-          <w:ilvl w:val="0"/>
-          <w:numId w:val="3"/>
-        </w:numPr>
-        <w:jc w:val="both"/>
-        <w:rPr>
-          <w:sz w:val="28"/>
-          <w:szCs w:val="28"/>
-        </w:rPr>
-      </w:pPr>
-      <w:r>
-        <w:rPr>
-          <w:sz w:val="28"/>
-          <w:szCs w:val="28"/>
-        </w:rPr>
-        <w:t>Хранение информации о сотрудниках банка</w:t>
-      </w:r>
-    </w:p>
-    <w:p>
-      <w:pPr>
-        <w:jc w:val="both"/>
-        <w:rPr>
-          <w:sz w:val="28"/>
-          <w:szCs w:val="28"/>
-        </w:rPr>
-      </w:pPr>
-    </w:p>
-    <w:p>
-      <w:pPr>
         <w:spacing w:after="160" w:line="259" w:lineRule="auto"/>
         <w:rPr>
           <w:sz w:val="28"/>
@@ -1281,8 +1188,40 @@
           <w:sz w:val="28"/>
           <w:szCs w:val="28"/>
         </w:rPr>
+        <w:t>*</w:t>
+      </w:r>
+      <w:r>
+        <w:rPr>
+          <w:sz w:val="28"/>
+          <w:szCs w:val="28"/>
+        </w:rPr>
+        <w:t>Здесь и далее под выплатной заработных плат подразумевается специфичная операция с расчётным счётом</w:t>
+      </w:r>
+    </w:p>
+    <w:p>
+      <w:pPr>
+        <w:spacing w:after="160" w:line="259" w:lineRule="auto"/>
+        <w:rPr>
+          <w:sz w:val="28"/>
+          <w:szCs w:val="28"/>
+        </w:rPr>
+      </w:pPr>
+      <w:r>
+        <w:rPr>
+          <w:sz w:val="28"/>
+          <w:szCs w:val="28"/>
+        </w:rPr>
         <w:br w:type="page"/>
       </w:r>
+    </w:p>
+    <w:p>
+      <w:pPr>
+        <w:spacing w:after="160" w:line="259" w:lineRule="auto"/>
+        <w:rPr>
+          <w:sz w:val="28"/>
+          <w:szCs w:val="28"/>
+        </w:rPr>
+      </w:pPr>
     </w:p>
     <w:p>
       <w:pPr>
@@ -1295,7 +1234,6 @@
       <w:bookmarkStart w:id="2" w:name="_Toc214716412"/>
       <w:bookmarkStart w:id="3" w:name="_Toc214716575"/>
       <w:r>
-        <w:lastRenderedPageBreak/>
         <w:t>Функциональные требования</w:t>
       </w:r>
       <w:bookmarkEnd w:id="2"/>
@@ -1984,233 +1922,18 @@
           <w:sz w:val="28"/>
           <w:szCs w:val="28"/>
         </w:rPr>
-        <w:t>Учёт колл-центра</w:t>
-      </w:r>
-    </w:p>
-    <w:p>
-      <w:pPr>
-        <w:pStyle w:val="ae"/>
-        <w:numPr>
-          <w:ilvl w:val="1"/>
-          <w:numId w:val="4"/>
-        </w:numPr>
-        <w:jc w:val="both"/>
-        <w:rPr>
-          <w:sz w:val="28"/>
-          <w:szCs w:val="28"/>
-        </w:rPr>
-      </w:pPr>
-      <w:r>
-        <w:rPr>
-          <w:sz w:val="28"/>
-          <w:szCs w:val="28"/>
-        </w:rPr>
-        <w:t xml:space="preserve"> Логирование звонков</w:t>
-      </w:r>
-    </w:p>
-    <w:p>
-      <w:pPr>
-        <w:pStyle w:val="ae"/>
-        <w:numPr>
-          <w:ilvl w:val="2"/>
-          <w:numId w:val="4"/>
-        </w:numPr>
-        <w:jc w:val="both"/>
-        <w:rPr>
-          <w:sz w:val="28"/>
-          <w:szCs w:val="28"/>
-        </w:rPr>
-      </w:pPr>
-      <w:r>
-        <w:rPr>
-          <w:sz w:val="28"/>
-          <w:szCs w:val="28"/>
-        </w:rPr>
-        <w:t>Регистрация входящих и исходящих звонков</w:t>
-      </w:r>
-    </w:p>
-    <w:p>
-      <w:pPr>
-        <w:pStyle w:val="ae"/>
-        <w:numPr>
-          <w:ilvl w:val="2"/>
-          <w:numId w:val="4"/>
-        </w:numPr>
-        <w:jc w:val="both"/>
-        <w:rPr>
-          <w:sz w:val="28"/>
-          <w:szCs w:val="28"/>
-        </w:rPr>
-      </w:pPr>
-      <w:r>
-        <w:rPr>
-          <w:sz w:val="28"/>
-          <w:szCs w:val="28"/>
-        </w:rPr>
-        <w:t>Запись номера клиента, оператора, времени начала и окончания звонка</w:t>
-      </w:r>
-    </w:p>
-    <w:p>
-      <w:pPr>
-        <w:pStyle w:val="ae"/>
-        <w:numPr>
-          <w:ilvl w:val="1"/>
-          <w:numId w:val="4"/>
-        </w:numPr>
-        <w:jc w:val="both"/>
-        <w:rPr>
-          <w:sz w:val="28"/>
-          <w:szCs w:val="28"/>
-        </w:rPr>
-      </w:pPr>
-      <w:r>
-        <w:rPr>
-          <w:sz w:val="28"/>
-          <w:szCs w:val="28"/>
-        </w:rPr>
-        <w:t xml:space="preserve"> Учёт операторов колл-центра</w:t>
-      </w:r>
-    </w:p>
-    <w:p>
-      <w:pPr>
-        <w:pStyle w:val="ae"/>
-        <w:numPr>
-          <w:ilvl w:val="2"/>
-          <w:numId w:val="4"/>
-        </w:numPr>
-        <w:jc w:val="both"/>
-        <w:rPr>
-          <w:sz w:val="28"/>
-          <w:szCs w:val="28"/>
-        </w:rPr>
-      </w:pPr>
-      <w:r>
-        <w:rPr>
-          <w:sz w:val="28"/>
-          <w:szCs w:val="28"/>
-        </w:rPr>
-        <w:t>Список операторов и их рабочих номеров</w:t>
-      </w:r>
-    </w:p>
-    <w:p>
-      <w:pPr>
-        <w:pStyle w:val="ae"/>
-        <w:numPr>
-          <w:ilvl w:val="2"/>
-          <w:numId w:val="4"/>
-        </w:numPr>
-        <w:jc w:val="both"/>
-        <w:rPr>
-          <w:sz w:val="28"/>
-          <w:szCs w:val="28"/>
-        </w:rPr>
-      </w:pPr>
-      <w:r>
-        <w:rPr>
-          <w:sz w:val="28"/>
-          <w:szCs w:val="28"/>
-        </w:rPr>
-        <w:t>Ведение статуса оператора</w:t>
-      </w:r>
-    </w:p>
-    <w:p>
-      <w:pPr>
-        <w:pStyle w:val="ae"/>
-        <w:numPr>
-          <w:ilvl w:val="0"/>
-          <w:numId w:val="4"/>
-        </w:numPr>
-        <w:jc w:val="both"/>
-        <w:rPr>
-          <w:sz w:val="28"/>
-          <w:szCs w:val="28"/>
-        </w:rPr>
-      </w:pPr>
-      <w:r>
-        <w:rPr>
-          <w:sz w:val="28"/>
-          <w:szCs w:val="28"/>
-        </w:rPr>
-        <w:t>Хранение информации о сотрудниках банка</w:t>
-      </w:r>
-    </w:p>
-    <w:p>
-      <w:pPr>
-        <w:pStyle w:val="ae"/>
-        <w:numPr>
-          <w:ilvl w:val="1"/>
-          <w:numId w:val="4"/>
-        </w:numPr>
-        <w:jc w:val="both"/>
-        <w:rPr>
-          <w:sz w:val="28"/>
-          <w:szCs w:val="28"/>
-        </w:rPr>
-      </w:pPr>
-      <w:r>
-        <w:rPr>
-          <w:sz w:val="28"/>
-          <w:szCs w:val="28"/>
-        </w:rPr>
-        <w:t xml:space="preserve"> Добавление и удаление (трудоустройство </w:t>
-      </w:r>
-      <w:r>
-        <w:rPr>
-          <w:sz w:val="28"/>
-          <w:szCs w:val="28"/>
-        </w:rPr>
-        <w:t>/</w:t>
-      </w:r>
-      <w:r>
-        <w:rPr>
-          <w:sz w:val="28"/>
-          <w:szCs w:val="28"/>
-        </w:rPr>
-        <w:t xml:space="preserve"> увольнение) сотрудников</w:t>
-      </w:r>
-    </w:p>
-    <w:p>
-      <w:pPr>
-        <w:pStyle w:val="ae"/>
-        <w:numPr>
-          <w:ilvl w:val="1"/>
-          <w:numId w:val="4"/>
-        </w:numPr>
-        <w:jc w:val="both"/>
-        <w:rPr>
-          <w:sz w:val="28"/>
-          <w:szCs w:val="28"/>
-        </w:rPr>
-      </w:pPr>
-      <w:r>
-        <w:rPr>
-          <w:sz w:val="28"/>
-          <w:szCs w:val="28"/>
-        </w:rPr>
-        <w:lastRenderedPageBreak/>
-        <w:t xml:space="preserve"> Хранение ФИО, должностей</w:t>
-      </w:r>
-    </w:p>
-    <w:p>
-      <w:pPr>
-        <w:pStyle w:val="ae"/>
-        <w:numPr>
-          <w:ilvl w:val="1"/>
-          <w:numId w:val="4"/>
-        </w:numPr>
-        <w:jc w:val="both"/>
-        <w:rPr>
-          <w:sz w:val="28"/>
-          <w:szCs w:val="28"/>
-        </w:rPr>
-      </w:pPr>
-      <w:r>
-        <w:rPr>
-          <w:sz w:val="28"/>
-          <w:szCs w:val="28"/>
-        </w:rPr>
-        <w:t xml:space="preserve"> Возможное внедрение (не обязательно в рамках выполнения данного проекта) прав доступа</w:t>
-      </w:r>
+        <w:t>Возможное внедрение (не обязательно в рамках выполнения данного проекта) прав доступа</w:t>
+      </w:r>
+    </w:p>
+    <w:p>
+      <w:pPr>
+        <w:pStyle w:val="ae"/>
+        <w:jc w:val="both"/>
+        <w:rPr>
+          <w:sz w:val="28"/>
+          <w:szCs w:val="28"/>
+        </w:rPr>
+      </w:pPr>
     </w:p>
     <w:p>
       <w:pPr>
@@ -2225,15 +1948,30 @@
     </w:p>
     <w:p>
       <w:pPr>
-        <w:pStyle w:val="1"/>
-        <w:rPr>
-          <w:sz w:val="28"/>
-          <w:szCs w:val="28"/>
+        <w:spacing w:after="160" w:line="259" w:lineRule="auto"/>
+        <w:rPr>
+          <w:rFonts w:eastAsiaTheme="majorEastAsia" w:cstheme="majorBidi"/>
+          <w:color w:val="000000" w:themeColor="text1"/>
+          <w:sz w:val="36"/>
+          <w:szCs w:val="40"/>
         </w:rPr>
       </w:pPr>
       <w:bookmarkStart w:id="4" w:name="_Toc214716413"/>
       <w:bookmarkStart w:id="5" w:name="_Toc214716576"/>
       <w:r>
+        <w:br w:type="page"/>
+      </w:r>
+    </w:p>
+    <w:p>
+      <w:pPr>
+        <w:pStyle w:val="1"/>
+        <w:rPr>
+          <w:sz w:val="28"/>
+          <w:szCs w:val="28"/>
+        </w:rPr>
+      </w:pPr>
+      <w:r>
+        <w:lastRenderedPageBreak/>
         <w:t>Нефункциональные требования</w:t>
       </w:r>
       <w:bookmarkEnd w:id="4"/>

</xml_diff>